<commit_message>
Update CV, change dates color.
</commit_message>
<xml_diff>
--- a/assets/files/CV.docx
+++ b/assets/files/CV.docx
@@ -88,8 +88,8 @@
           <w:rFonts w:ascii="Cantarell" w:hAnsi="Cantarell"/>
         </w:rPr>
       </w:pPr>
-      <w:bookmarkStart w:id="0" w:name="__DdeLink__113_1728794273"/>
-      <w:bookmarkStart w:id="1" w:name="__DdeLink__115_1728794273"/>
+      <w:bookmarkStart w:id="0" w:name="__DdeLink__115_1728794273"/>
+      <w:bookmarkStart w:id="1" w:name="__DdeLink__113_1728794273"/>
       <w:bookmarkEnd w:id="0"/>
       <w:bookmarkEnd w:id="1"/>
       <w:r>
@@ -219,16 +219,7 @@
             <w:sz w:val="22"/>
             <w:szCs w:val="22"/>
           </w:rPr>
-          <w:t>Viievskiy.Anton@yandex.</w:t>
-        </w:r>
-        <w:r>
-          <w:rPr>
-            <w:rStyle w:val="InternetLink"/>
-            <w:rFonts w:ascii="Cantarell" w:hAnsi="Cantarell"/>
-            <w:sz w:val="22"/>
-            <w:szCs w:val="22"/>
-          </w:rPr>
-          <w:t>ua</w:t>
+          <w:t>Viievskiy.Anton@yandex.ua</w:t>
         </w:r>
       </w:hyperlink>
       <w:r>
@@ -786,7 +777,25 @@
                 <w:szCs w:val="22"/>
                 <w:lang w:val="en-US" w:eastAsia="zh-CN" w:bidi="hi-IN"/>
               </w:rPr>
-              <w:t>Python 2.7  with Django framework (1.6+),  MySQL, PostgreSQL, JavaScript with jQuery, Bootstrap (2,3), Skeleton, SCSS, Less, VCS: Git, Mercurial. OS Linux (Fedora).</w:t>
+              <w:t xml:space="preserve">Python 2.7  with Django framework (1.6+),  MySQL, PostgreSQL, JavaScript with jQuery, Bootstrap (2,3), Skeleton, </w:t>
+            </w:r>
+            <w:r>
+              <w:rPr>
+                <w:rFonts w:ascii="Cantarell" w:hAnsi="Cantarell"/>
+                <w:sz w:val="22"/>
+                <w:szCs w:val="22"/>
+                <w:lang w:val="en-US" w:eastAsia="zh-CN" w:bidi="hi-IN"/>
+              </w:rPr>
+              <w:t>Foundation 6,</w:t>
+            </w:r>
+            <w:r>
+              <w:rPr>
+                <w:rFonts w:ascii="Cantarell" w:hAnsi="Cantarell"/>
+                <w:sz w:val="22"/>
+                <w:szCs w:val="22"/>
+                <w:lang w:val="en-US" w:eastAsia="zh-CN" w:bidi="hi-IN"/>
+              </w:rPr>
+              <w:t xml:space="preserve"> SCSS, Less, VCS: Git, Mercurial. OS Linux (Fedora).</w:t>
             </w:r>
           </w:p>
           <w:p>
@@ -1428,7 +1437,7 @@
     <w:pPr>
       <w:widowControl/>
       <w:suppressAutoHyphens w:val="true"/>
-      <w:overflowPunct w:val="false"/>
+      <w:overflowPunct w:val="true"/>
       <w:bidi w:val="0"/>
       <w:spacing w:lineRule="auto" w:line="276" w:before="0" w:after="200"/>
       <w:jc w:val="left"/>

</xml_diff>